<commit_message>
Updated manual.  Added wb.h to quiet local IDEs.
</commit_message>
<xml_diff>
--- a/lab3-manual.docx
+++ b/lab3-manual.docx
@@ -41,6 +41,66 @@
       <w:r>
         <w:t>The purpose of this lab is to get you familiar with using shared memory to write optimized kernel algorithms by implementing a “tiled” version of matrix multiplication.</w:t>
       </w:r>
+      <w:r>
+        <w:t xml:space="preserve">  </w:t>
+      </w:r>
+    </w:p>
+    <w:p>
+      <w:pPr>
+        <w:pStyle w:val="Textbody1"/>
+        <w:tabs>
+          <w:tab w:val="left" w:pos="720"/>
+        </w:tabs>
+        <w:ind w:firstLine="0"/>
+      </w:pPr>
+      <w:r>
+        <w:t xml:space="preserve">This lab makes use of the </w:t>
+      </w:r>
+      <w:proofErr w:type="spellStart"/>
+      <w:r>
+        <w:t>wb</w:t>
+      </w:r>
+      <w:proofErr w:type="spellEnd"/>
+      <w:r>
+        <w:t xml:space="preserve"> library (</w:t>
+      </w:r>
+      <w:proofErr w:type="spellStart"/>
+      <w:r>
+        <w:t>libwb</w:t>
+      </w:r>
+      <w:proofErr w:type="spellEnd"/>
+      <w:r>
+        <w:t xml:space="preserve">).  The library is installed on Apollo and Artemis and properly referenced by the included </w:t>
+      </w:r>
+      <w:proofErr w:type="spellStart"/>
+      <w:r>
+        <w:t>Makefile</w:t>
+      </w:r>
+      <w:proofErr w:type="spellEnd"/>
+      <w:r>
+        <w:t xml:space="preserve">.  If you'd like to build the project on your own GPU-enabled machine, I can direct you to the </w:t>
+      </w:r>
+      <w:proofErr w:type="spellStart"/>
+      <w:r>
+        <w:t>Github</w:t>
+      </w:r>
+      <w:proofErr w:type="spellEnd"/>
+      <w:r>
+        <w:t xml:space="preserve"> repo so that you can install it on your own machine.</w:t>
+      </w:r>
+      <w:r>
+        <w:t xml:space="preserve">  I have included </w:t>
+      </w:r>
+      <w:proofErr w:type="spellStart"/>
+      <w:r>
+        <w:t>wb.h</w:t>
+      </w:r>
+      <w:proofErr w:type="spellEnd"/>
+      <w:r>
+        <w:t xml:space="preserve"> in the lab's repo, but that is merely to make your IDE happy on your local machine.  It includes the external declarations of the many methods in libwb.</w:t>
+      </w:r>
+      <w:bookmarkStart w:id="1" w:name="_GoBack"/>
+      <w:bookmarkEnd w:id="1"/>
     </w:p>
     <w:p>
       <w:pPr>
@@ -201,8 +261,6 @@
       <w:r>
         <w:t>each of</w:t>
       </w:r>
-      <w:bookmarkStart w:id="1" w:name="_GoBack"/>
-      <w:bookmarkEnd w:id="1"/>
       <w:r>
         <w:t xml:space="preserve"> the datasets provided</w:t>
       </w:r>
@@ -563,6 +621,7 @@
         </w:tabs>
       </w:pPr>
       <w:r>
+        <w:lastRenderedPageBreak/>
         <w:t xml:space="preserve">How many global </w:t>
       </w:r>
       <w:proofErr w:type="gramStart"/>
@@ -586,35 +645,7 @@
         </w:tabs>
       </w:pPr>
       <w:r>
-        <w:t xml:space="preserve">Assume that a kernel is launched with 1024 thread blocks each of which with 512 threads. If a variable is declared as a shared memory variable, how many versions of the variable will be </w:t>
-      </w:r>
-      <w:r>
-        <w:lastRenderedPageBreak/>
-        <w:t>created through the lifetime of the execution of the kernel? (1 point)</w:t>
-      </w:r>
-      <w:r>
-        <w:t xml:space="preserve"> </w:t>
-      </w:r>
-      <w:r>
-        <w:t>(A)1</w:t>
-      </w:r>
-      <w:r>
-        <w:t xml:space="preserve"> </w:t>
-      </w:r>
-      <w:r>
-        <w:t>(B)256</w:t>
-      </w:r>
-      <w:r>
-        <w:t xml:space="preserve"> </w:t>
-      </w:r>
-      <w:r>
-        <w:t>(C)512</w:t>
-      </w:r>
-      <w:r>
-        <w:t xml:space="preserve"> </w:t>
-      </w:r>
-      <w:r>
-        <w:t>(D)1024</w:t>
+        <w:t>Assume that a kernel is launched with 1024 thread blocks each of which with 512 threads. If a variable is declared as a shared memory variable, how many versions of the variable will be created through the lifetime of the execution of the kernel? (1 point) (A)1 (B)256 (C)512 (D)1024</w:t>
       </w:r>
     </w:p>
     <w:p>
@@ -637,28 +668,7 @@
       </w:r>
       <w:proofErr w:type="gramEnd"/>
       <w:r>
-        <w:t xml:space="preserve"> 8x8 tile, what is the reduction of memory bandwidth usage for input matrices A and B? (A)1/8 of the original usage</w:t>
-      </w:r>
-      <w:r>
-        <w:t xml:space="preserve"> </w:t>
-      </w:r>
-      <w:r>
-        <w:t>(B)1/16 of the original usage</w:t>
-      </w:r>
-      <w:r>
-        <w:t xml:space="preserve"> </w:t>
-      </w:r>
-      <w:r>
-        <w:t>(C)1/32 of the original usage</w:t>
-      </w:r>
-      <w:r>
-        <w:t xml:space="preserve"> </w:t>
-      </w:r>
-      <w:r>
-        <w:t>(D)1/64 of the original usage</w:t>
-      </w:r>
-      <w:r>
-        <w:t>.</w:t>
+        <w:t xml:space="preserve"> 8x8 tile, what is the reduction of memory bandwidth usage for input matrices A and B? (A)1/8 of the original usage (B)1/16 of the original usage (C)1/32 of the original usage (D)1/64 of the original usage.</w:t>
       </w:r>
     </w:p>
     <w:p>
@@ -673,19 +683,7 @@
         </w:tabs>
       </w:pPr>
       <w:r>
-        <w:t xml:space="preserve">Suppose that the device on which your program runs has a hardware limitation such that each </w:t>
-      </w:r>
-      <w:r>
-        <w:t>streaming multiprocessor (</w:t>
-      </w:r>
-      <w:r>
-        <w:t>SM</w:t>
-      </w:r>
-      <w:r>
-        <w:t>)</w:t>
-      </w:r>
-      <w:r>
-        <w:t xml:space="preserve"> can only accommodate up to 1536 threads and 16384 registers. Suppose your kernel uses a total of 12 local scalar variables. Suppose that you use a block size of 256 for your kernel. How many blocks can you fit in a SM at a time? How many threads can you fit in a SM at a time? Justify your answer and/or show your work to get full credit.</w:t>
+        <w:t>Suppose that the device on which your program runs has a hardware limitation such that each streaming multiprocessor (SM) can only accommodate up to 1536 threads and 16384 registers. Suppose your kernel uses a total of 12 local scalar variables. Suppose that you use a block size of 256 for your kernel. How many blocks can you fit in a SM at a time? How many threads can you fit in a SM at a time? Justify your answer and/or show your work to get full credit.</w:t>
       </w:r>
     </w:p>
     <w:p>
@@ -896,6 +894,7 @@
         <w:spacing w:line="240" w:lineRule="auto"/>
       </w:pPr>
       <w:r>
+        <w:lastRenderedPageBreak/>
         <w:t>Correct usage of CUDA library calls and C extensions</w:t>
       </w:r>
     </w:p>
@@ -972,7 +971,6 @@
         <w:spacing w:line="240" w:lineRule="auto"/>
       </w:pPr>
       <w:r>
-        <w:lastRenderedPageBreak/>
         <w:t xml:space="preserve">Sufficient work </w:t>
       </w:r>
       <w:r>
@@ -3853,6 +3851,7 @@
   <w:style w:type="character" w:default="1" w:styleId="DefaultParagraphFont">
     <w:name w:val="Default Paragraph Font"/>
     <w:uiPriority w:val="1"/>
+    <w:semiHidden/>
     <w:unhideWhenUsed/>
   </w:style>
   <w:style w:type="table" w:default="1" w:styleId="TableNormal">
@@ -4828,21 +4827,6 @@
 </file>
 
 <file path=customXml/item1.xml><?xml version="1.0" encoding="utf-8"?>
-<p:properties xmlns:p="http://schemas.microsoft.com/office/2006/metadata/properties" xmlns:xsi="http://www.w3.org/2001/XMLSchema-instance" xmlns:pc="http://schemas.microsoft.com/office/infopath/2007/PartnerControls">
-  <documentManagement/>
-</p:properties>
-</file>
-
-<file path=customXml/item2.xml><?xml version="1.0" encoding="utf-8"?>
-<?mso-contentType ?>
-<FormTemplates xmlns="http://schemas.microsoft.com/sharepoint/v3/contenttype/forms">
-  <Display>DocumentLibraryForm</Display>
-  <Edit>DocumentLibraryForm</Edit>
-  <New>DocumentLibraryForm</New>
-</FormTemplates>
-</file>
-
-<file path=customXml/item3.xml><?xml version="1.0" encoding="utf-8"?>
 <ct:contentTypeSchema xmlns:ct="http://schemas.microsoft.com/office/2006/metadata/contentType" xmlns:ma="http://schemas.microsoft.com/office/2006/metadata/properties/metaAttributes" ct:_="" ma:_="" ma:contentTypeName="Document" ma:contentTypeID="0x010100A8A05540C2CE014DA16B052124ADF6F6" ma:contentTypeVersion="0" ma:contentTypeDescription="Create a new document." ma:contentTypeScope="" ma:versionID="f739ba3ac29bf25af7107d59ae1990e3">
   <xsd:schema xmlns:xsd="http://www.w3.org/2001/XMLSchema" xmlns:xs="http://www.w3.org/2001/XMLSchema" xmlns:p="http://schemas.microsoft.com/office/2006/metadata/properties" targetNamespace="http://schemas.microsoft.com/office/2006/metadata/properties" ma:root="true" ma:fieldsID="c64490b4aec6201516c3a874156f37b2">
     <xsd:element name="properties">
@@ -4956,28 +4940,26 @@
 </ct:contentTypeSchema>
 </file>
 
+<file path=customXml/item2.xml><?xml version="1.0" encoding="utf-8"?>
+<?mso-contentType ?>
+<FormTemplates xmlns="http://schemas.microsoft.com/sharepoint/v3/contenttype/forms">
+  <Display>DocumentLibraryForm</Display>
+  <Edit>DocumentLibraryForm</Edit>
+  <New>DocumentLibraryForm</New>
+</FormTemplates>
+</file>
+
+<file path=customXml/item3.xml><?xml version="1.0" encoding="utf-8"?>
+<p:properties xmlns:p="http://schemas.microsoft.com/office/2006/metadata/properties" xmlns:xsi="http://www.w3.org/2001/XMLSchema-instance" xmlns:pc="http://schemas.microsoft.com/office/infopath/2007/PartnerControls">
+  <documentManagement/>
+</p:properties>
+</file>
+
 <file path=customXml/item4.xml><?xml version="1.0" encoding="utf-8"?>
 <b:Sources xmlns:b="http://schemas.openxmlformats.org/officeDocument/2006/bibliography" xmlns="http://schemas.openxmlformats.org/officeDocument/2006/bibliography" SelectedStyle="\APA.XSL" StyleName="APA"/>
 </file>
 
 <file path=customXml/itemProps1.xml><?xml version="1.0" encoding="utf-8"?>
-<ds:datastoreItem xmlns:ds="http://schemas.openxmlformats.org/officeDocument/2006/customXml" ds:itemID="{A0FF9EE0-6D01-4A57-81FE-045189A22A0C}">
-  <ds:schemaRefs>
-    <ds:schemaRef ds:uri="http://schemas.microsoft.com/office/2006/metadata/properties"/>
-    <ds:schemaRef ds:uri="http://schemas.microsoft.com/office/infopath/2007/PartnerControls"/>
-  </ds:schemaRefs>
-</ds:datastoreItem>
-</file>
-
-<file path=customXml/itemProps2.xml><?xml version="1.0" encoding="utf-8"?>
-<ds:datastoreItem xmlns:ds="http://schemas.openxmlformats.org/officeDocument/2006/customXml" ds:itemID="{E2035276-1E03-458E-AE23-1FB9DD465AAA}">
-  <ds:schemaRefs>
-    <ds:schemaRef ds:uri="http://schemas.microsoft.com/sharepoint/v3/contenttype/forms"/>
-  </ds:schemaRefs>
-</ds:datastoreItem>
-</file>
-
-<file path=customXml/itemProps3.xml><?xml version="1.0" encoding="utf-8"?>
 <ds:datastoreItem xmlns:ds="http://schemas.openxmlformats.org/officeDocument/2006/customXml" ds:itemID="{D977AA1D-D04B-4FEA-A455-F4966DB2A1DE}">
   <ds:schemaRefs>
     <ds:schemaRef ds:uri="http://schemas.microsoft.com/office/2006/metadata/contentType"/>
@@ -4993,8 +4975,25 @@
 </ds:datastoreItem>
 </file>
 
+<file path=customXml/itemProps2.xml><?xml version="1.0" encoding="utf-8"?>
+<ds:datastoreItem xmlns:ds="http://schemas.openxmlformats.org/officeDocument/2006/customXml" ds:itemID="{E2035276-1E03-458E-AE23-1FB9DD465AAA}">
+  <ds:schemaRefs>
+    <ds:schemaRef ds:uri="http://schemas.microsoft.com/sharepoint/v3/contenttype/forms"/>
+  </ds:schemaRefs>
+</ds:datastoreItem>
+</file>
+
+<file path=customXml/itemProps3.xml><?xml version="1.0" encoding="utf-8"?>
+<ds:datastoreItem xmlns:ds="http://schemas.openxmlformats.org/officeDocument/2006/customXml" ds:itemID="{A0FF9EE0-6D01-4A57-81FE-045189A22A0C}">
+  <ds:schemaRefs>
+    <ds:schemaRef ds:uri="http://schemas.microsoft.com/office/2006/metadata/properties"/>
+    <ds:schemaRef ds:uri="http://schemas.microsoft.com/office/infopath/2007/PartnerControls"/>
+  </ds:schemaRefs>
+</ds:datastoreItem>
+</file>
+
 <file path=customXml/itemProps4.xml><?xml version="1.0" encoding="utf-8"?>
-<ds:datastoreItem xmlns:ds="http://schemas.openxmlformats.org/officeDocument/2006/customXml" ds:itemID="{8E3F152B-56FA-CE49-84B5-8FFF526FB951}">
+<ds:datastoreItem xmlns:ds="http://schemas.openxmlformats.org/officeDocument/2006/customXml" ds:itemID="{A0C4FCA1-E634-1E44-9811-0E6D0100A0D6}">
   <ds:schemaRefs>
     <ds:schemaRef ds:uri="http://schemas.openxmlformats.org/officeDocument/2006/bibliography"/>
   </ds:schemaRefs>

</xml_diff>